<commit_message>
index and donate pages update
</commit_message>
<xml_diff>
--- a/details_api_ss.docx
+++ b/details_api_ss.docx
@@ -645,10 +645,31 @@
           <w:ilvl w:val="1"/>
           <w:numId w:val="3"/>
         </w:numPr>
-      </w:pPr>
-      <w:r>
+        <w:rPr>
+          <w:strike/>
+        </w:rPr>
+      </w:pPr>
+      <w:r>
+        <w:rPr>
+          <w:strike/>
+        </w:rPr>
         <w:t>Image carousel</w:t>
       </w:r>
+      <w:r>
+        <w:rPr>
+          <w:strike/>
+        </w:rPr>
+        <w:t xml:space="preserve"> </w:t>
+      </w:r>
+      <w:proofErr w:type="spellStart"/>
+      <w:r>
+        <w:rPr>
+          <w:strike/>
+          <w:highlight w:val="yellow"/>
+        </w:rPr>
+        <w:t>parvathy</w:t>
+      </w:r>
+      <w:proofErr w:type="spellEnd"/>
     </w:p>
     <w:p>
       <w:pPr>
@@ -735,10 +756,31 @@
           <w:ilvl w:val="1"/>
           <w:numId w:val="3"/>
         </w:numPr>
-      </w:pPr>
-      <w:r>
+        <w:rPr>
+          <w:strike/>
+        </w:rPr>
+      </w:pPr>
+      <w:r>
+        <w:rPr>
+          <w:strike/>
+        </w:rPr>
         <w:t>Text bottom after images</w:t>
       </w:r>
+      <w:r>
+        <w:rPr>
+          <w:strike/>
+        </w:rPr>
+        <w:t xml:space="preserve"> </w:t>
+      </w:r>
+      <w:proofErr w:type="spellStart"/>
+      <w:r>
+        <w:rPr>
+          <w:strike/>
+          <w:highlight w:val="yellow"/>
+        </w:rPr>
+        <w:t>parvathy</w:t>
+      </w:r>
+      <w:proofErr w:type="spellEnd"/>
     </w:p>
     <w:p>
       <w:pPr>
@@ -786,6 +828,8 @@
       <w:r>
         <w:t>Graphs</w:t>
       </w:r>
+      <w:bookmarkStart w:id="0" w:name="_GoBack"/>
+      <w:bookmarkEnd w:id="0"/>
     </w:p>
     <w:p>
       <w:pPr>
@@ -1261,8 +1305,6 @@
       <w:r>
         <w:t>localization</w:t>
       </w:r>
-      <w:bookmarkStart w:id="0" w:name="_GoBack"/>
-      <w:bookmarkEnd w:id="0"/>
     </w:p>
     <w:sectPr>
       <w:pgSz w:w="12240" w:h="15840"/>

</xml_diff>

<commit_message>
localization for index page
</commit_message>
<xml_diff>
--- a/details_api_ss.docx
+++ b/details_api_ss.docx
@@ -790,15 +790,178 @@
       <w:pPr>
         <w:pStyle w:val="ListParagraph"/>
         <w:numPr>
-          <w:ilvl w:val="0"/>
-          <w:numId w:val="3"/>
-        </w:numPr>
-      </w:pPr>
-      <w:r>
-        <w:t>Settings page</w:t>
+          <w:ilvl w:val="1"/>
+          <w:numId w:val="3"/>
+        </w:numPr>
+      </w:pPr>
+      <w:r>
+        <w:t>Index</w:t>
+      </w:r>
+    </w:p>
+    <w:p>
+      <w:pPr>
+        <w:pStyle w:val="ListParagraph"/>
+        <w:numPr>
+          <w:ilvl w:val="1"/>
+          <w:numId w:val="3"/>
+        </w:numPr>
+      </w:pPr>
+      <w:r>
+        <w:t>Donor</w:t>
+      </w:r>
+    </w:p>
+    <w:p>
+      <w:pPr>
+        <w:pStyle w:val="ListParagraph"/>
+        <w:numPr>
+          <w:ilvl w:val="1"/>
+          <w:numId w:val="3"/>
+        </w:numPr>
+      </w:pPr>
+      <w:r>
+        <w:t>Nav</w:t>
+      </w:r>
+    </w:p>
+    <w:p>
+      <w:pPr>
+        <w:pStyle w:val="ListParagraph"/>
+        <w:numPr>
+          <w:ilvl w:val="1"/>
+          <w:numId w:val="3"/>
+        </w:numPr>
+      </w:pPr>
+      <w:r>
+        <w:t>Problem</w:t>
+      </w:r>
+    </w:p>
+    <w:p>
+      <w:pPr>
+        <w:pStyle w:val="ListParagraph"/>
+        <w:numPr>
+          <w:ilvl w:val="1"/>
+          <w:numId w:val="3"/>
+        </w:numPr>
+      </w:pPr>
+      <w:r>
+        <w:t>Rest dashb</w:t>
+      </w:r>
+    </w:p>
+    <w:p>
+      <w:pPr>
+        <w:pStyle w:val="ListParagraph"/>
+        <w:numPr>
+          <w:ilvl w:val="1"/>
+          <w:numId w:val="3"/>
+        </w:numPr>
+      </w:pPr>
+      <w:r>
+        <w:t>Settings</w:t>
+      </w:r>
+    </w:p>
+    <w:p>
+      <w:pPr>
+        <w:pStyle w:val="ListParagraph"/>
+        <w:numPr>
+          <w:ilvl w:val="1"/>
+          <w:numId w:val="3"/>
+        </w:numPr>
+      </w:pPr>
+      <w:r>
+        <w:t>Sh dash</w:t>
+      </w:r>
+    </w:p>
+    <w:p>
+      <w:pPr>
+        <w:pStyle w:val="ListParagraph"/>
+        <w:numPr>
+          <w:ilvl w:val="1"/>
+          <w:numId w:val="3"/>
+        </w:numPr>
+      </w:pPr>
+      <w:r>
+        <w:t>Shelters</w:t>
+      </w:r>
+    </w:p>
+    <w:p>
+      <w:pPr>
+        <w:pStyle w:val="ListParagraph"/>
+        <w:numPr>
+          <w:ilvl w:val="1"/>
+          <w:numId w:val="3"/>
+        </w:numPr>
+      </w:pPr>
+      <w:r>
+        <w:t>Signin</w:t>
+      </w:r>
+    </w:p>
+    <w:p>
+      <w:pPr>
+        <w:pStyle w:val="ListParagraph"/>
+        <w:numPr>
+          <w:ilvl w:val="1"/>
+          <w:numId w:val="3"/>
+        </w:numPr>
+      </w:pPr>
+      <w:r>
+        <w:t>Sign up</w:t>
+      </w:r>
+    </w:p>
+    <w:p>
+      <w:pPr>
+        <w:pStyle w:val="ListParagraph"/>
+        <w:numPr>
+          <w:ilvl w:val="1"/>
+          <w:numId w:val="3"/>
+        </w:numPr>
+      </w:pPr>
+      <w:r>
+        <w:t>Vol dash</w:t>
+      </w:r>
+    </w:p>
+    <w:p>
+      <w:pPr>
+        <w:pStyle w:val="ListParagraph"/>
+        <w:numPr>
+          <w:ilvl w:val="1"/>
+          <w:numId w:val="3"/>
+        </w:numPr>
+      </w:pPr>
+      <w:r>
+        <w:t>vol</w:t>
       </w:r>
       <w:bookmarkStart w:id="0" w:name="_GoBack"/>
       <w:bookmarkEnd w:id="0"/>
+    </w:p>
+    <w:p>
+      <w:pPr>
+        <w:pStyle w:val="ListParagraph"/>
+        <w:numPr>
+          <w:ilvl w:val="0"/>
+          <w:numId w:val="3"/>
+        </w:numPr>
+        <w:rPr>
+          <w:strike/>
+        </w:rPr>
+      </w:pPr>
+      <w:r>
+        <w:rPr>
+          <w:strike/>
+        </w:rPr>
+        <w:t>Settings page</w:t>
+      </w:r>
+      <w:r>
+        <w:rPr>
+          <w:strike/>
+        </w:rPr>
+        <w:t xml:space="preserve"> </w:t>
+      </w:r>
+      <w:r>
+        <w:rPr>
+          <w:strike/>
+          <w:highlight w:val="yellow"/>
+        </w:rPr>
+        <w:t>Parvathy</w:t>
+      </w:r>
     </w:p>
     <w:p>
       <w:pPr>
@@ -864,9 +1027,80 @@
           <w:ilvl w:val="0"/>
           <w:numId w:val="3"/>
         </w:numPr>
-      </w:pPr>
-      <w:r>
+        <w:rPr>
+          <w:strike/>
+        </w:rPr>
+      </w:pPr>
+      <w:r>
+        <w:rPr>
+          <w:strike/>
+        </w:rPr>
         <w:t>Donote</w:t>
+      </w:r>
+      <w:r>
+        <w:rPr>
+          <w:strike/>
+        </w:rPr>
+        <w:t xml:space="preserve"> </w:t>
+      </w:r>
+      <w:r>
+        <w:rPr>
+          <w:strike/>
+          <w:highlight w:val="yellow"/>
+        </w:rPr>
+        <w:t>parvathy</w:t>
+      </w:r>
+    </w:p>
+    <w:p>
+      <w:pPr>
+        <w:pStyle w:val="ListParagraph"/>
+        <w:numPr>
+          <w:ilvl w:val="0"/>
+          <w:numId w:val="3"/>
+        </w:numPr>
+      </w:pPr>
+      <w:r>
+        <w:t>Volunteer</w:t>
+      </w:r>
+      <w:r>
+        <w:t xml:space="preserve"> </w:t>
+      </w:r>
+      <w:r>
+        <w:rPr>
+          <w:highlight w:val="yellow"/>
+        </w:rPr>
+        <w:t>mayura</w:t>
+      </w:r>
+    </w:p>
+    <w:p>
+      <w:pPr>
+        <w:pStyle w:val="ListParagraph"/>
+        <w:numPr>
+          <w:ilvl w:val="0"/>
+          <w:numId w:val="3"/>
+        </w:numPr>
+      </w:pPr>
+      <w:r>
+        <w:lastRenderedPageBreak/>
+        <w:t>Shelters</w:t>
+      </w:r>
+      <w:r>
+        <w:rPr>
+          <w:highlight w:val="yellow"/>
+        </w:rPr>
+        <w:t xml:space="preserve"> parvathy</w:t>
+      </w:r>
+    </w:p>
+    <w:p>
+      <w:pPr>
+        <w:pStyle w:val="ListParagraph"/>
+        <w:numPr>
+          <w:ilvl w:val="0"/>
+          <w:numId w:val="3"/>
+        </w:numPr>
+      </w:pPr>
+      <w:r>
+        <w:t>Restaurant dashboard</w:t>
       </w:r>
       <w:r>
         <w:t xml:space="preserve"> </w:t>
@@ -882,66 +1116,6 @@
       <w:pPr>
         <w:pStyle w:val="ListParagraph"/>
         <w:numPr>
-          <w:ilvl w:val="0"/>
-          <w:numId w:val="3"/>
-        </w:numPr>
-      </w:pPr>
-      <w:r>
-        <w:t>Volunteer</w:t>
-      </w:r>
-      <w:r>
-        <w:t xml:space="preserve"> </w:t>
-      </w:r>
-      <w:r>
-        <w:rPr>
-          <w:highlight w:val="yellow"/>
-        </w:rPr>
-        <w:t>mayura</w:t>
-      </w:r>
-    </w:p>
-    <w:p>
-      <w:pPr>
-        <w:pStyle w:val="ListParagraph"/>
-        <w:numPr>
-          <w:ilvl w:val="0"/>
-          <w:numId w:val="3"/>
-        </w:numPr>
-      </w:pPr>
-      <w:r>
-        <w:t>Shelters</w:t>
-      </w:r>
-      <w:r>
-        <w:rPr>
-          <w:highlight w:val="yellow"/>
-        </w:rPr>
-        <w:t xml:space="preserve"> parvathy</w:t>
-      </w:r>
-    </w:p>
-    <w:p>
-      <w:pPr>
-        <w:pStyle w:val="ListParagraph"/>
-        <w:numPr>
-          <w:ilvl w:val="0"/>
-          <w:numId w:val="3"/>
-        </w:numPr>
-      </w:pPr>
-      <w:r>
-        <w:t>Restaurant dashboard</w:t>
-      </w:r>
-      <w:r>
-        <w:t xml:space="preserve"> </w:t>
-      </w:r>
-      <w:r>
-        <w:rPr>
-          <w:highlight w:val="yellow"/>
-        </w:rPr>
-        <w:t>parvathy</w:t>
-      </w:r>
-    </w:p>
-    <w:p>
-      <w:pPr>
-        <w:pStyle w:val="ListParagraph"/>
-        <w:numPr>
           <w:ilvl w:val="1"/>
           <w:numId w:val="3"/>
         </w:numPr>
@@ -1073,7 +1247,6 @@
         </w:numPr>
       </w:pPr>
       <w:r>
-        <w:lastRenderedPageBreak/>
         <w:t>Shelters dashboard</w:t>
       </w:r>
       <w:r>

</xml_diff>

<commit_message>
map, css, home, donor, shelter pages
</commit_message>
<xml_diff>
--- a/details_api_ss.docx
+++ b/details_api_ss.docx
@@ -843,20 +843,34 @@
           <w:ilvl w:val="1"/>
           <w:numId w:val="3"/>
         </w:numPr>
-      </w:pPr>
-      <w:r>
+        <w:rPr>
+          <w:strike/>
+        </w:rPr>
+      </w:pPr>
+      <w:r>
+        <w:rPr>
+          <w:strike/>
+        </w:rPr>
         <w:t>Donor</w:t>
       </w:r>
-    </w:p>
-    <w:p>
-      <w:pPr>
-        <w:pStyle w:val="ListParagraph"/>
-        <w:numPr>
-          <w:ilvl w:val="1"/>
-          <w:numId w:val="3"/>
-        </w:numPr>
-      </w:pPr>
-      <w:r>
+      <w:bookmarkStart w:id="0" w:name="_GoBack"/>
+      <w:bookmarkEnd w:id="0"/>
+    </w:p>
+    <w:p>
+      <w:pPr>
+        <w:pStyle w:val="ListParagraph"/>
+        <w:numPr>
+          <w:ilvl w:val="1"/>
+          <w:numId w:val="3"/>
+        </w:numPr>
+        <w:rPr>
+          <w:strike/>
+        </w:rPr>
+      </w:pPr>
+      <w:r>
+        <w:rPr>
+          <w:strike/>
+        </w:rPr>
         <w:t>Nav</w:t>
       </w:r>
     </w:p>
@@ -931,8 +945,14 @@
           <w:ilvl w:val="1"/>
           <w:numId w:val="3"/>
         </w:numPr>
-      </w:pPr>
-      <w:r>
+        <w:rPr>
+          <w:strike/>
+        </w:rPr>
+      </w:pPr>
+      <w:r>
+        <w:rPr>
+          <w:strike/>
+        </w:rPr>
         <w:t>Shelters</w:t>
       </w:r>
     </w:p>
@@ -943,9 +963,15 @@
           <w:ilvl w:val="1"/>
           <w:numId w:val="3"/>
         </w:numPr>
+        <w:rPr>
+          <w:strike/>
+        </w:rPr>
       </w:pPr>
       <w:proofErr w:type="spellStart"/>
       <w:r>
+        <w:rPr>
+          <w:strike/>
+        </w:rPr>
         <w:t>Signin</w:t>
       </w:r>
       <w:proofErr w:type="spellEnd"/>
@@ -1161,7 +1187,6 @@
           <w:strike/>
         </w:rPr>
       </w:pPr>
-      <w:bookmarkStart w:id="0" w:name="_GoBack"/>
       <w:r>
         <w:rPr>
           <w:strike/>
@@ -1185,7 +1210,6 @@
       </w:r>
       <w:proofErr w:type="spellEnd"/>
     </w:p>
-    <w:bookmarkEnd w:id="0"/>
     <w:p>
       <w:pPr>
         <w:pStyle w:val="ListParagraph"/>

</xml_diff>